<commit_message>
Fix: Async token validation and refresh flow on front-end branch. Closes #4
</commit_message>
<xml_diff>
--- a/public/documents/document.docx
+++ b/public/documents/document.docx
@@ -4,28 +4,49 @@
   <w:body>
     <w:p>
       <w:pPr>
+        <w:keepNext/>
+        <w:keepLines/>
         <w:bidi/>
-        <w:rPr>
-          <w:sz w:val="40"/>
-          <w:szCs w:val="40"/>
+        <w:spacing w:before="360" w:after="80"/>
+        <w:outlineLvl w:val="0"/>
+        <w:rPr>
+          <w:rFonts w:asciiTheme="majorHAnsi" w:eastAsiaTheme="majorEastAsia" w:hAnsiTheme="majorHAnsi" w:cs="dana medium"/>
+          <w:color w:val="0F4761" w:themeColor="accent1" w:themeShade="BF"/>
+          <w:sz w:val="48"/>
+          <w:szCs w:val="48"/>
+          <w:rtl/>
+          <w:lang w:bidi="fa-IR"/>
         </w:rPr>
       </w:pPr>
       <w:r>
         <w:rPr>
-          <w:b/>
-          <w:bCs/>
-          <w:sz w:val="40"/>
-          <w:szCs w:val="40"/>
-          <w:rtl/>
-        </w:rPr>
-        <w:t>معرفی پروژه</w:t>
-      </w:r>
-      <w:r>
-        <w:rPr>
-          <w:b/>
-          <w:bCs/>
-          <w:sz w:val="40"/>
-          <w:szCs w:val="40"/>
+          <w:rFonts w:asciiTheme="majorHAnsi" w:eastAsiaTheme="majorEastAsia" w:hAnsiTheme="majorHAnsi" w:cs="dana medium" w:hint="cs"/>
+          <w:color w:val="0F4761" w:themeColor="accent1" w:themeShade="BF"/>
+          <w:sz w:val="48"/>
+          <w:szCs w:val="48"/>
+          <w:rtl/>
+          <w:lang w:bidi="fa-IR"/>
+        </w:rPr>
+        <w:t xml:space="preserve">معماری </w:t>
+      </w:r>
+      <w:r>
+        <w:rPr>
+          <w:rFonts w:asciiTheme="majorHAnsi" w:eastAsiaTheme="majorEastAsia" w:hAnsiTheme="majorHAnsi" w:cs="dana medium"/>
+          <w:color w:val="0F4761" w:themeColor="accent1" w:themeShade="BF"/>
+          <w:sz w:val="48"/>
+          <w:szCs w:val="48"/>
+          <w:lang w:bidi="fa-IR"/>
+        </w:rPr>
+        <w:t>API</w:t>
+      </w:r>
+      <w:r>
+        <w:rPr>
+          <w:rFonts w:asciiTheme="majorHAnsi" w:eastAsiaTheme="majorEastAsia" w:hAnsiTheme="majorHAnsi" w:cs="dana medium" w:hint="cs"/>
+          <w:color w:val="0F4761" w:themeColor="accent1" w:themeShade="BF"/>
+          <w:sz w:val="48"/>
+          <w:szCs w:val="48"/>
+          <w:rtl/>
+          <w:lang w:bidi="fa-IR"/>
         </w:rPr>
         <w:t>:</w:t>
       </w:r>
@@ -34,59 +55,59 @@
       <w:pPr>
         <w:bidi/>
         <w:rPr>
-          <w:sz w:val="40"/>
-          <w:szCs w:val="40"/>
+          <w:rFonts w:cs="dana medium"/>
+          <w:sz w:val="32"/>
+          <w:szCs w:val="32"/>
         </w:rPr>
       </w:pPr>
       <w:r>
         <w:rPr>
-          <w:sz w:val="40"/>
-          <w:szCs w:val="40"/>
+          <w:rFonts w:cs="dana medium"/>
+          <w:sz w:val="32"/>
+          <w:szCs w:val="32"/>
           <w:rtl/>
         </w:rPr>
         <w:t xml:space="preserve">این پروژه یک پروژه </w:t>
       </w:r>
       <w:r>
         <w:rPr>
-          <w:sz w:val="40"/>
-          <w:szCs w:val="40"/>
-        </w:rPr>
-        <w:t xml:space="preserve"> </w:t>
-      </w:r>
-      <w:r>
-        <w:rPr>
-          <w:sz w:val="40"/>
-          <w:szCs w:val="40"/>
-        </w:rPr>
-        <w:t xml:space="preserve">MPA </w:t>
-      </w:r>
-      <w:r>
-        <w:rPr>
-          <w:sz w:val="40"/>
-          <w:szCs w:val="40"/>
+          <w:rFonts w:cs="dana medium"/>
+          <w:sz w:val="32"/>
+          <w:szCs w:val="32"/>
+        </w:rPr>
+        <w:t xml:space="preserve"> MPA </w:t>
+      </w:r>
+      <w:r>
+        <w:rPr>
+          <w:rFonts w:cs="dana medium"/>
+          <w:sz w:val="32"/>
+          <w:szCs w:val="32"/>
           <w:rtl/>
         </w:rPr>
         <w:t xml:space="preserve">سنتی هست که صفحه اکانتش با </w:t>
       </w:r>
       <w:r>
         <w:rPr>
-          <w:sz w:val="40"/>
-          <w:szCs w:val="40"/>
+          <w:rFonts w:cs="dana medium"/>
+          <w:sz w:val="32"/>
+          <w:szCs w:val="32"/>
         </w:rPr>
         <w:t xml:space="preserve">SPA </w:t>
       </w:r>
       <w:r>
         <w:rPr>
-          <w:sz w:val="40"/>
-          <w:szCs w:val="40"/>
+          <w:rFonts w:cs="dana medium"/>
+          <w:sz w:val="32"/>
+          <w:szCs w:val="32"/>
           <w:rtl/>
         </w:rPr>
         <w:t>ساخته شده</w:t>
       </w:r>
       <w:r>
         <w:rPr>
-          <w:sz w:val="40"/>
-          <w:szCs w:val="40"/>
+          <w:rFonts w:cs="dana medium"/>
+          <w:sz w:val="32"/>
+          <w:szCs w:val="32"/>
         </w:rPr>
         <w:t>.</w:t>
       </w:r>
@@ -95,111 +116,41 @@
       <w:pPr>
         <w:bidi/>
         <w:rPr>
-          <w:sz w:val="40"/>
-          <w:szCs w:val="40"/>
+          <w:rFonts w:cs="dana medium"/>
+          <w:sz w:val="32"/>
+          <w:szCs w:val="32"/>
           <w:rtl/>
           <w:lang w:bidi="fa-IR"/>
         </w:rPr>
       </w:pPr>
       <w:r>
         <w:rPr>
-          <w:rFonts w:hint="cs"/>
-          <w:sz w:val="40"/>
-          <w:szCs w:val="40"/>
+          <w:rFonts w:cs="dana medium" w:hint="cs"/>
+          <w:sz w:val="32"/>
+          <w:szCs w:val="32"/>
           <w:rtl/>
           <w:lang w:bidi="fa-IR"/>
         </w:rPr>
         <w:t xml:space="preserve">طرح فیگما این پروژه از </w:t>
       </w:r>
-      <w:r>
-        <w:rPr>
-          <w:sz w:val="40"/>
-          <w:szCs w:val="40"/>
-          <w:rtl/>
-          <w:lang w:bidi="fa-IR"/>
-        </w:rPr>
-        <w:fldChar w:fldCharType="begin"/>
-      </w:r>
-      <w:r>
-        <w:rPr>
-          <w:rFonts w:hint="cs"/>
-          <w:sz w:val="40"/>
-          <w:szCs w:val="40"/>
-          <w:lang w:bidi="fa-IR"/>
-        </w:rPr>
-        <w:instrText>HYPERLINK</w:instrText>
-      </w:r>
-      <w:r>
-        <w:rPr>
-          <w:rFonts w:hint="cs"/>
-          <w:sz w:val="40"/>
-          <w:szCs w:val="40"/>
-          <w:rtl/>
-          <w:lang w:bidi="fa-IR"/>
-        </w:rPr>
-        <w:instrText xml:space="preserve"> "</w:instrText>
-      </w:r>
-      <w:r>
-        <w:rPr>
-          <w:rFonts w:hint="cs"/>
-          <w:sz w:val="40"/>
-          <w:szCs w:val="40"/>
-          <w:lang w:bidi="fa-IR"/>
-        </w:rPr>
-        <w:instrText>https://www.figma.com/design/iVbx9CD9BQBzvNoyCXh9oE/Digix_-Free-Figma-UI-Kit-for-Modern-Websites?node-id=0-1&amp;p=f&amp;t=lUA4yXvHdsQZbdXK-0</w:instrText>
-      </w:r>
-      <w:r>
-        <w:rPr>
-          <w:rFonts w:hint="cs"/>
-          <w:sz w:val="40"/>
-          <w:szCs w:val="40"/>
-          <w:rtl/>
-          <w:lang w:bidi="fa-IR"/>
-        </w:rPr>
-        <w:instrText>"</w:instrText>
-      </w:r>
-      <w:r>
-        <w:rPr>
-          <w:sz w:val="40"/>
-          <w:szCs w:val="40"/>
-          <w:rtl/>
-          <w:lang w:bidi="fa-IR"/>
-        </w:rPr>
-      </w:r>
-      <w:r>
-        <w:rPr>
-          <w:sz w:val="40"/>
-          <w:szCs w:val="40"/>
-          <w:rtl/>
-          <w:lang w:bidi="fa-IR"/>
-        </w:rPr>
-        <w:fldChar w:fldCharType="separate"/>
-      </w:r>
-      <w:r>
-        <w:rPr>
-          <w:rStyle w:val="Hyperlink"/>
-          <w:rFonts w:hint="cs"/>
-          <w:sz w:val="40"/>
-          <w:szCs w:val="40"/>
-          <w:rtl/>
-          <w:lang w:bidi="fa-IR"/>
-        </w:rPr>
-        <w:t>این طرح رایگان</w:t>
-      </w:r>
-      <w:r>
-        <w:rPr>
-          <w:sz w:val="40"/>
-          <w:szCs w:val="40"/>
-          <w:rtl/>
-          <w:lang w:bidi="fa-IR"/>
-        </w:rPr>
-        <w:fldChar w:fldCharType="end"/>
-      </w:r>
-      <w:r>
-        <w:rPr>
-          <w:rFonts w:hint="cs"/>
-          <w:sz w:val="40"/>
-          <w:szCs w:val="40"/>
+      <w:hyperlink r:id="rId4" w:history="1">
+        <w:r>
+          <w:rPr>
+            <w:rStyle w:val="Hyperlink"/>
+            <w:rFonts w:cs="dana medium" w:hint="cs"/>
+            <w:sz w:val="32"/>
+            <w:szCs w:val="32"/>
+            <w:rtl/>
+            <w:lang w:bidi="fa-IR"/>
+          </w:rPr>
+          <w:t>این طرح رایگان</w:t>
+        </w:r>
+      </w:hyperlink>
+      <w:r>
+        <w:rPr>
+          <w:rFonts w:cs="dana medium" w:hint="cs"/>
+          <w:sz w:val="32"/>
+          <w:szCs w:val="32"/>
           <w:rtl/>
           <w:lang w:bidi="fa-IR"/>
         </w:rPr>
@@ -210,8 +161,9 @@
       <w:pPr>
         <w:bidi/>
         <w:rPr>
-          <w:sz w:val="40"/>
-          <w:szCs w:val="40"/>
+          <w:rFonts w:cs="dana medium"/>
+          <w:sz w:val="32"/>
+          <w:szCs w:val="32"/>
           <w:rtl/>
           <w:lang w:bidi="fa-IR"/>
         </w:rPr>
@@ -221,45 +173,37 @@
       <w:pPr>
         <w:bidi/>
         <w:rPr>
-          <w:sz w:val="40"/>
-          <w:szCs w:val="40"/>
+          <w:rFonts w:cs="dana medium"/>
+          <w:sz w:val="32"/>
+          <w:szCs w:val="32"/>
           <w:rtl/>
           <w:lang w:bidi="fa-IR"/>
         </w:rPr>
       </w:pPr>
       <w:r>
         <w:rPr>
-          <w:rFonts w:hint="cs"/>
-          <w:sz w:val="40"/>
-          <w:szCs w:val="40"/>
+          <w:rFonts w:cs="dana medium" w:hint="cs"/>
+          <w:sz w:val="32"/>
+          <w:szCs w:val="32"/>
           <w:rtl/>
           <w:lang w:bidi="fa-IR"/>
         </w:rPr>
         <w:t xml:space="preserve">ابزار های این پروژه در فایل </w:t>
       </w:r>
-      <w:proofErr w:type="spellStart"/>
-      <w:r>
-        <w:rPr>
-          <w:sz w:val="40"/>
-          <w:szCs w:val="40"/>
-          <w:lang w:bidi="fa-IR"/>
-        </w:rPr>
-        <w:t>package.json</w:t>
-      </w:r>
-      <w:proofErr w:type="spellEnd"/>
-      <w:r>
-        <w:rPr>
-          <w:sz w:val="40"/>
-          <w:szCs w:val="40"/>
-          <w:lang w:bidi="fa-IR"/>
-        </w:rPr>
-        <w:t xml:space="preserve"> </w:t>
-      </w:r>
-      <w:r>
-        <w:rPr>
-          <w:rFonts w:hint="cs"/>
-          <w:sz w:val="40"/>
-          <w:szCs w:val="40"/>
+      <w:r>
+        <w:rPr>
+          <w:rFonts w:cs="dana medium"/>
+          <w:sz w:val="32"/>
+          <w:szCs w:val="32"/>
+          <w:lang w:bidi="fa-IR"/>
+        </w:rPr>
+        <w:t xml:space="preserve">package.json </w:t>
+      </w:r>
+      <w:r>
+        <w:rPr>
+          <w:rFonts w:cs="dana medium" w:hint="cs"/>
+          <w:sz w:val="32"/>
+          <w:szCs w:val="32"/>
           <w:rtl/>
           <w:lang w:bidi="fa-IR"/>
         </w:rPr>
@@ -267,17 +211,18 @@
       </w:r>
       <w:r>
         <w:rPr>
-          <w:sz w:val="40"/>
-          <w:szCs w:val="40"/>
+          <w:rFonts w:cs="dana medium"/>
+          <w:sz w:val="32"/>
+          <w:szCs w:val="32"/>
           <w:lang w:bidi="fa-IR"/>
         </w:rPr>
         <w:t xml:space="preserve">development </w:t>
       </w:r>
       <w:r>
         <w:rPr>
-          <w:rFonts w:hint="cs"/>
-          <w:sz w:val="40"/>
-          <w:szCs w:val="40"/>
+          <w:rFonts w:cs="dana medium" w:hint="cs"/>
+          <w:sz w:val="32"/>
+          <w:szCs w:val="32"/>
           <w:rtl/>
           <w:lang w:bidi="fa-IR"/>
         </w:rPr>
@@ -288,18 +233,18 @@
       <w:pPr>
         <w:bidi/>
         <w:rPr>
-          <w:rFonts w:hint="cs"/>
-          <w:sz w:val="40"/>
-          <w:szCs w:val="40"/>
+          <w:rFonts w:cs="dana medium"/>
+          <w:sz w:val="32"/>
+          <w:szCs w:val="32"/>
           <w:rtl/>
           <w:lang w:bidi="fa-IR"/>
         </w:rPr>
       </w:pPr>
       <w:r>
         <w:rPr>
-          <w:rFonts w:hint="cs"/>
-          <w:sz w:val="40"/>
-          <w:szCs w:val="40"/>
+          <w:rFonts w:cs="dana medium" w:hint="cs"/>
+          <w:sz w:val="32"/>
+          <w:szCs w:val="32"/>
           <w:rtl/>
           <w:lang w:bidi="fa-IR"/>
         </w:rPr>
@@ -307,9 +252,9 @@
       </w:r>
       <w:r>
         <w:rPr>
-          <w:rFonts w:hint="cs"/>
-          <w:sz w:val="40"/>
-          <w:szCs w:val="40"/>
+          <w:rFonts w:cs="dana medium" w:hint="cs"/>
+          <w:sz w:val="32"/>
+          <w:szCs w:val="32"/>
           <w:rtl/>
           <w:lang w:bidi="fa-IR"/>
         </w:rPr>
@@ -317,51 +262,375 @@
       </w:r>
       <w:r>
         <w:rPr>
-          <w:sz w:val="40"/>
-          <w:szCs w:val="40"/>
-          <w:lang w:bidi="fa-IR"/>
-        </w:rPr>
-        <w:t xml:space="preserve">tailwindCss3 </w:t>
-      </w:r>
-      <w:r>
-        <w:rPr>
-          <w:rFonts w:hint="cs"/>
-          <w:sz w:val="40"/>
-          <w:szCs w:val="40"/>
+          <w:rFonts w:cs="dana medium"/>
+          <w:sz w:val="32"/>
+          <w:szCs w:val="32"/>
+          <w:lang w:bidi="fa-IR"/>
+        </w:rPr>
+        <w:t>tailwind</w:t>
+      </w:r>
+      <w:r>
+        <w:rPr>
+          <w:rFonts w:cs="dana medium"/>
+          <w:sz w:val="32"/>
+          <w:szCs w:val="32"/>
+          <w:lang w:bidi="fa-IR"/>
+        </w:rPr>
+        <w:t>c</w:t>
+      </w:r>
+      <w:r>
+        <w:rPr>
+          <w:rFonts w:cs="dana medium"/>
+          <w:sz w:val="32"/>
+          <w:szCs w:val="32"/>
+          <w:lang w:bidi="fa-IR"/>
+        </w:rPr>
+        <w:t>ss</w:t>
+      </w:r>
+      <w:r>
+        <w:rPr>
+          <w:rFonts w:cs="dana medium"/>
+          <w:sz w:val="32"/>
+          <w:szCs w:val="32"/>
+          <w:lang w:bidi="fa-IR"/>
+        </w:rPr>
+        <w:t>4</w:t>
+      </w:r>
+      <w:r>
+        <w:rPr>
+          <w:rFonts w:cs="dana medium"/>
+          <w:sz w:val="32"/>
+          <w:szCs w:val="32"/>
+          <w:lang w:bidi="fa-IR"/>
+        </w:rPr>
+        <w:t xml:space="preserve"> </w:t>
+      </w:r>
+      <w:r>
+        <w:rPr>
+          <w:rFonts w:cs="dana medium" w:hint="cs"/>
+          <w:sz w:val="32"/>
+          <w:szCs w:val="32"/>
           <w:rtl/>
           <w:lang w:bidi="fa-IR"/>
         </w:rPr>
         <w:t xml:space="preserve"> و </w:t>
       </w:r>
-      <w:proofErr w:type="spellStart"/>
-      <w:r>
-        <w:rPr>
-          <w:sz w:val="40"/>
-          <w:szCs w:val="40"/>
+      <w:r>
+        <w:rPr>
+          <w:rFonts w:cs="dana medium"/>
+          <w:sz w:val="32"/>
+          <w:szCs w:val="32"/>
           <w:lang w:bidi="fa-IR"/>
         </w:rPr>
         <w:t>vite</w:t>
       </w:r>
-      <w:proofErr w:type="spellEnd"/>
-      <w:r>
-        <w:rPr>
-          <w:rFonts w:hint="cs"/>
-          <w:sz w:val="40"/>
-          <w:szCs w:val="40"/>
-          <w:rtl/>
-          <w:lang w:bidi="fa-IR"/>
-        </w:rPr>
-        <w:t xml:space="preserve"> </w:t>
+      <w:r>
+        <w:rPr>
+          <w:rFonts w:cs="dana medium" w:hint="cs"/>
+          <w:sz w:val="32"/>
+          <w:szCs w:val="32"/>
+          <w:rtl/>
+          <w:lang w:bidi="fa-IR"/>
+        </w:rPr>
+        <w:t>.</w:t>
       </w:r>
     </w:p>
     <w:p>
       <w:pPr>
         <w:bidi/>
         <w:rPr>
+          <w:rFonts w:cs="dana medium"/>
           <w:sz w:val="40"/>
           <w:szCs w:val="40"/>
+          <w:rtl/>
+          <w:lang w:bidi="fa-IR"/>
         </w:rPr>
       </w:pPr>
+    </w:p>
+    <w:p>
+      <w:pPr>
+        <w:pStyle w:val="Heading1"/>
+        <w:bidi/>
+        <w:rPr>
+          <w:rFonts w:cs="dana medium" w:hint="cs"/>
+          <w:sz w:val="48"/>
+          <w:szCs w:val="48"/>
+          <w:rtl/>
+          <w:lang w:bidi="fa-IR"/>
+        </w:rPr>
+      </w:pPr>
+      <w:bookmarkStart w:id="0" w:name="_Hlk207115825"/>
+      <w:r>
+        <w:rPr>
+          <w:rFonts w:cs="dana medium" w:hint="cs"/>
+          <w:sz w:val="48"/>
+          <w:szCs w:val="48"/>
+          <w:rtl/>
+          <w:lang w:bidi="fa-IR"/>
+        </w:rPr>
+        <w:t xml:space="preserve">معماری </w:t>
+      </w:r>
+      <w:r>
+        <w:rPr>
+          <w:rFonts w:cs="dana medium"/>
+          <w:sz w:val="48"/>
+          <w:szCs w:val="48"/>
+          <w:lang w:bidi="fa-IR"/>
+        </w:rPr>
+        <w:t>API</w:t>
+      </w:r>
+      <w:r>
+        <w:rPr>
+          <w:rFonts w:cs="dana medium" w:hint="cs"/>
+          <w:sz w:val="48"/>
+          <w:szCs w:val="48"/>
+          <w:rtl/>
+          <w:lang w:bidi="fa-IR"/>
+        </w:rPr>
+        <w:t>:</w:t>
+      </w:r>
+    </w:p>
+    <w:bookmarkEnd w:id="0"/>
+    <w:p>
+      <w:pPr>
+        <w:bidi/>
+        <w:rPr>
+          <w:rFonts w:cs="dana medium"/>
+          <w:sz w:val="32"/>
+          <w:szCs w:val="32"/>
+          <w:rtl/>
+          <w:lang w:bidi="fa-IR"/>
+        </w:rPr>
+      </w:pPr>
+      <w:r>
+        <w:rPr>
+          <w:rFonts w:cs="dana medium"/>
+          <w:sz w:val="40"/>
+          <w:szCs w:val="40"/>
+        </w:rPr>
+        <w:t xml:space="preserve">Api </w:t>
+      </w:r>
+      <w:r>
+        <w:rPr>
+          <w:rFonts w:cs="dana medium" w:hint="cs"/>
+          <w:sz w:val="32"/>
+          <w:szCs w:val="32"/>
+          <w:rtl/>
+          <w:lang w:bidi="fa-IR"/>
+        </w:rPr>
+        <w:t xml:space="preserve">ها در حالت </w:t>
+      </w:r>
+      <w:r>
+        <w:rPr>
+          <w:rFonts w:cs="dana medium"/>
+          <w:sz w:val="32"/>
+          <w:szCs w:val="32"/>
+          <w:lang w:bidi="fa-IR"/>
+        </w:rPr>
+        <w:t xml:space="preserve">development </w:t>
+      </w:r>
+      <w:r>
+        <w:rPr>
+          <w:rFonts w:cs="dana medium" w:hint="cs"/>
+          <w:sz w:val="32"/>
+          <w:szCs w:val="32"/>
+          <w:rtl/>
+          <w:lang w:bidi="fa-IR"/>
+        </w:rPr>
+        <w:t xml:space="preserve"> در </w:t>
+      </w:r>
+      <w:r>
+        <w:rPr>
+          <w:rFonts w:cs="dana medium"/>
+          <w:sz w:val="32"/>
+          <w:szCs w:val="32"/>
+          <w:lang w:bidi="fa-IR"/>
+        </w:rPr>
+        <w:t xml:space="preserve">.env </w:t>
+      </w:r>
+      <w:r>
+        <w:rPr>
+          <w:rFonts w:cs="dana medium" w:hint="cs"/>
+          <w:sz w:val="32"/>
+          <w:szCs w:val="32"/>
+          <w:rtl/>
+          <w:lang w:bidi="fa-IR"/>
+        </w:rPr>
+        <w:t xml:space="preserve">تعریف شده و در فایل </w:t>
+      </w:r>
+      <w:r>
+        <w:rPr>
+          <w:rFonts w:cs="dana medium"/>
+          <w:sz w:val="32"/>
+          <w:szCs w:val="32"/>
+          <w:lang w:bidi="fa-IR"/>
+        </w:rPr>
+        <w:t xml:space="preserve">vite.config.js </w:t>
+      </w:r>
+      <w:r>
+        <w:rPr>
+          <w:rFonts w:cs="dana medium" w:hint="cs"/>
+          <w:sz w:val="32"/>
+          <w:szCs w:val="32"/>
+          <w:rtl/>
+          <w:lang w:bidi="fa-IR"/>
+        </w:rPr>
+        <w:t xml:space="preserve"> بصورت دستی پراکسی میشه به پورتی که بک اند روی اون اجرا میشه</w:t>
+      </w:r>
+      <w:r>
+        <w:rPr>
+          <w:rFonts w:cs="dana medium"/>
+          <w:sz w:val="32"/>
+          <w:szCs w:val="32"/>
+          <w:lang w:bidi="fa-IR"/>
+        </w:rPr>
+        <w:t xml:space="preserve"> </w:t>
+      </w:r>
+      <w:r>
+        <w:rPr>
+          <w:rFonts w:cs="dana medium" w:hint="cs"/>
+          <w:sz w:val="32"/>
+          <w:szCs w:val="32"/>
+          <w:rtl/>
+          <w:lang w:bidi="fa-IR"/>
+        </w:rPr>
+        <w:t xml:space="preserve">و بعداز </w:t>
+      </w:r>
+      <w:r>
+        <w:rPr>
+          <w:rFonts w:cs="dana medium"/>
+          <w:sz w:val="32"/>
+          <w:szCs w:val="32"/>
+          <w:lang w:bidi="fa-IR"/>
+        </w:rPr>
+        <w:t xml:space="preserve">build </w:t>
+      </w:r>
+      <w:r>
+        <w:rPr>
+          <w:rFonts w:cs="dana medium" w:hint="cs"/>
+          <w:sz w:val="32"/>
+          <w:szCs w:val="32"/>
+          <w:rtl/>
+          <w:lang w:bidi="fa-IR"/>
+        </w:rPr>
+        <w:t xml:space="preserve"> با </w:t>
+      </w:r>
+      <w:r>
+        <w:rPr>
+          <w:rFonts w:cs="dana medium"/>
+          <w:sz w:val="32"/>
+          <w:szCs w:val="32"/>
+          <w:lang w:bidi="fa-IR"/>
+        </w:rPr>
+        <w:t xml:space="preserve">nginx </w:t>
+      </w:r>
+      <w:r>
+        <w:rPr>
+          <w:rFonts w:cs="dana medium" w:hint="cs"/>
+          <w:sz w:val="32"/>
+          <w:szCs w:val="32"/>
+          <w:rtl/>
+          <w:lang w:bidi="fa-IR"/>
+        </w:rPr>
+        <w:t>پراکسی میشه به سرور اصلی.</w:t>
+      </w:r>
+    </w:p>
+    <w:p>
+      <w:pPr>
+        <w:bidi/>
+        <w:rPr>
+          <w:rFonts w:cs="dana medium" w:hint="cs"/>
+          <w:sz w:val="32"/>
+          <w:szCs w:val="32"/>
+          <w:rtl/>
+          <w:lang w:bidi="fa-IR"/>
+        </w:rPr>
+      </w:pPr>
+      <w:r>
+        <w:rPr>
+          <w:rFonts w:cs="dana medium" w:hint="cs"/>
+          <w:sz w:val="32"/>
+          <w:szCs w:val="32"/>
+          <w:rtl/>
+          <w:lang w:bidi="fa-IR"/>
+        </w:rPr>
+        <w:t xml:space="preserve">در فایل </w:t>
+      </w:r>
+      <w:r>
+        <w:rPr>
+          <w:rFonts w:cs="dana medium"/>
+          <w:sz w:val="32"/>
+          <w:szCs w:val="32"/>
+          <w:lang w:bidi="fa-IR"/>
+        </w:rPr>
+        <w:t xml:space="preserve"> </w:t>
+      </w:r>
+      <w:r>
+        <w:rPr>
+          <w:rFonts w:cs="dana medium"/>
+          <w:sz w:val="32"/>
+          <w:szCs w:val="32"/>
+          <w:lang w:bidi="fa-IR"/>
+        </w:rPr>
+        <w:t>src/js/api/auth.js</w:t>
+      </w:r>
+      <w:r>
+        <w:rPr>
+          <w:rFonts w:cs="dana medium" w:hint="cs"/>
+          <w:sz w:val="32"/>
+          <w:szCs w:val="32"/>
+          <w:rtl/>
+          <w:lang w:bidi="fa-IR"/>
+        </w:rPr>
+        <w:t xml:space="preserve"> متغیر </w:t>
+      </w:r>
+      <w:r>
+        <w:rPr>
+          <w:rFonts w:cs="dana medium"/>
+          <w:sz w:val="32"/>
+          <w:szCs w:val="32"/>
+          <w:lang w:bidi="fa-IR"/>
+        </w:rPr>
+        <w:t>baseApiURL</w:t>
+      </w:r>
+      <w:r>
+        <w:rPr>
+          <w:rFonts w:cs="dana medium"/>
+          <w:sz w:val="32"/>
+          <w:szCs w:val="32"/>
+          <w:lang w:bidi="fa-IR"/>
+        </w:rPr>
+        <w:t xml:space="preserve"> </w:t>
+      </w:r>
+      <w:r>
+        <w:rPr>
+          <w:rFonts w:cs="dana medium" w:hint="cs"/>
+          <w:sz w:val="32"/>
+          <w:szCs w:val="32"/>
+          <w:rtl/>
+          <w:lang w:bidi="fa-IR"/>
+        </w:rPr>
+        <w:t xml:space="preserve"> به /</w:t>
+      </w:r>
+      <w:r>
+        <w:rPr>
+          <w:rFonts w:cs="dana medium"/>
+          <w:sz w:val="32"/>
+          <w:szCs w:val="32"/>
+          <w:lang w:bidi="fa-IR"/>
+        </w:rPr>
+        <w:t>api</w:t>
+      </w:r>
+      <w:r>
+        <w:rPr>
+          <w:rFonts w:cs="dana medium" w:hint="cs"/>
+          <w:sz w:val="32"/>
+          <w:szCs w:val="32"/>
+          <w:rtl/>
+          <w:lang w:bidi="fa-IR"/>
+        </w:rPr>
+        <w:t xml:space="preserve"> درخواست میزنه که همه این مسیرها باید پراکسی بشن.</w:t>
+      </w:r>
     </w:p>
     <w:sectPr>
       <w:pgSz w:w="12240" w:h="15840"/>
@@ -773,6 +1042,7 @@
   <w:style w:type="paragraph" w:default="1" w:styleId="Normal">
     <w:name w:val="Normal"/>
     <w:qFormat/>
+    <w:rsid w:val="001407BC"/>
   </w:style>
   <w:style w:type="paragraph" w:styleId="Heading1">
     <w:name w:val="heading 1"/>
@@ -976,7 +1246,6 @@
   <w:style w:type="character" w:default="1" w:styleId="DefaultParagraphFont">
     <w:name w:val="Default Paragraph Font"/>
     <w:uiPriority w:val="1"/>
-    <w:semiHidden/>
     <w:unhideWhenUsed/>
   </w:style>
   <w:style w:type="table" w:default="1" w:styleId="TableNormal">
@@ -1311,6 +1580,36 @@
     <w:rPr>
       <w:color w:val="605E5C"/>
       <w:shd w:val="clear" w:color="auto" w:fill="E1DFDD"/>
+    </w:rPr>
+  </w:style>
+  <w:style w:type="paragraph" w:styleId="HTMLPreformatted">
+    <w:name w:val="HTML Preformatted"/>
+    <w:basedOn w:val="Normal"/>
+    <w:link w:val="HTMLPreformattedChar"/>
+    <w:uiPriority w:val="99"/>
+    <w:semiHidden/>
+    <w:unhideWhenUsed/>
+    <w:rsid w:val="001407BC"/>
+    <w:pPr>
+      <w:spacing w:after="0" w:line="240" w:lineRule="auto"/>
+    </w:pPr>
+    <w:rPr>
+      <w:rFonts w:ascii="Consolas" w:hAnsi="Consolas"/>
+      <w:sz w:val="20"/>
+      <w:szCs w:val="20"/>
+    </w:rPr>
+  </w:style>
+  <w:style w:type="character" w:customStyle="1" w:styleId="HTMLPreformattedChar">
+    <w:name w:val="HTML Preformatted Char"/>
+    <w:basedOn w:val="DefaultParagraphFont"/>
+    <w:link w:val="HTMLPreformatted"/>
+    <w:uiPriority w:val="99"/>
+    <w:semiHidden/>
+    <w:rsid w:val="001407BC"/>
+    <w:rPr>
+      <w:rFonts w:ascii="Consolas" w:hAnsi="Consolas"/>
+      <w:sz w:val="20"/>
+      <w:szCs w:val="20"/>
     </w:rPr>
   </w:style>
 </w:styles>

</xml_diff>